<commit_message>
run dataflow rule alone
</commit_message>
<xml_diff>
--- a/dep/management/dat系统.docx
+++ b/dep/management/dat系统.docx
@@ -352,25 +352,7 @@
           <w:bdr w:val="none" w:sz="0" w:space="0" w:color="auto"/>
           <w:lang w:eastAsia="zh-CN"/>
         </w:rPr>
-        <w:t>资产合法合</w:t>
-      </w:r>
-      <w:proofErr w:type="gramStart"/>
-      <w:r>
-        <w:rPr>
-          <w:rFonts w:ascii="Arial" w:eastAsia="宋体" w:hAnsi="Arial" w:cs="Arial" w:hint="eastAsia"/>
-          <w:bdr w:val="none" w:sz="0" w:space="0" w:color="auto"/>
-          <w:lang w:eastAsia="zh-CN"/>
-        </w:rPr>
-        <w:t>规</w:t>
-      </w:r>
-      <w:proofErr w:type="gramEnd"/>
-      <w:r>
-        <w:rPr>
-          <w:rFonts w:ascii="Arial" w:eastAsia="宋体" w:hAnsi="Arial" w:cs="Arial" w:hint="eastAsia"/>
-          <w:bdr w:val="none" w:sz="0" w:space="0" w:color="auto"/>
-          <w:lang w:eastAsia="zh-CN"/>
-        </w:rPr>
-        <w:t>流通，需要签署相应的合约（合同），</w:t>
+        <w:t>资产合法合规流通，需要签署相应的合约（合同），</w:t>
       </w:r>
       <w:r>
         <w:rPr>
@@ -527,25 +509,7 @@
           <w:bdr w:val="none" w:sz="0" w:space="0" w:color="auto"/>
           <w:lang w:eastAsia="zh-CN"/>
         </w:rPr>
-        <w:t>基础设施</w:t>
-      </w:r>
-      <w:proofErr w:type="gramStart"/>
-      <w:r>
-        <w:rPr>
-          <w:rFonts w:ascii="Arial" w:eastAsia="宋体" w:hAnsi="Arial" w:cs="Arial" w:hint="eastAsia"/>
-          <w:bdr w:val="none" w:sz="0" w:space="0" w:color="auto"/>
-          <w:lang w:eastAsia="zh-CN"/>
-        </w:rPr>
-        <w:t>层支持</w:t>
-      </w:r>
-      <w:proofErr w:type="gramEnd"/>
-      <w:r>
-        <w:rPr>
-          <w:rFonts w:ascii="Arial" w:eastAsia="宋体" w:hAnsi="Arial" w:cs="Arial" w:hint="eastAsia"/>
-          <w:bdr w:val="none" w:sz="0" w:space="0" w:color="auto"/>
-          <w:lang w:eastAsia="zh-CN"/>
-        </w:rPr>
-        <w:t>安全文件传输协议</w:t>
+        <w:t>基础设施层支持安全文件传输协议</w:t>
       </w:r>
       <w:r>
         <w:rPr>
@@ -808,25 +772,7 @@
           <w:bdr w:val="none" w:sz="0" w:space="0" w:color="auto"/>
           <w:lang w:eastAsia="zh-CN"/>
         </w:rPr>
-        <w:t>系统分开单独部署，支持在当前业务</w:t>
-      </w:r>
-      <w:proofErr w:type="gramStart"/>
-      <w:r>
-        <w:rPr>
-          <w:rFonts w:ascii="Arial" w:eastAsia="宋体" w:hAnsi="Arial" w:cs="Arial" w:hint="eastAsia"/>
-          <w:bdr w:val="none" w:sz="0" w:space="0" w:color="auto"/>
-          <w:lang w:eastAsia="zh-CN"/>
-        </w:rPr>
-        <w:t>不</w:t>
-      </w:r>
-      <w:proofErr w:type="gramEnd"/>
-      <w:r>
-        <w:rPr>
-          <w:rFonts w:ascii="Arial" w:eastAsia="宋体" w:hAnsi="Arial" w:cs="Arial" w:hint="eastAsia"/>
-          <w:bdr w:val="none" w:sz="0" w:space="0" w:color="auto"/>
-          <w:lang w:eastAsia="zh-CN"/>
-        </w:rPr>
-        <w:t>停机情况下扩展部署业务规则库。</w:t>
+        <w:t>系统分开单独部署，支持在当前业务不停机情况下扩展部署业务规则库。</w:t>
       </w:r>
     </w:p>
     <w:p>
@@ -915,7 +861,6 @@
         </w:rPr>
         <w:t>、</w:t>
       </w:r>
-      <w:proofErr w:type="spellStart"/>
       <w:r>
         <w:rPr>
           <w:rFonts w:ascii="Arial" w:eastAsia="宋体" w:hAnsi="Arial" w:cs="Arial" w:hint="eastAsia"/>
@@ -924,7 +869,6 @@
         </w:rPr>
         <w:t>Csv</w:t>
       </w:r>
-      <w:proofErr w:type="spellEnd"/>
       <w:r>
         <w:rPr>
           <w:rFonts w:ascii="Arial" w:eastAsia="宋体" w:hAnsi="Arial" w:cs="Arial" w:hint="eastAsia"/>
@@ -933,7 +877,6 @@
         </w:rPr>
         <w:t>等文件格式输出，或者输出至</w:t>
       </w:r>
-      <w:proofErr w:type="spellStart"/>
       <w:r>
         <w:rPr>
           <w:rFonts w:ascii="Arial" w:eastAsia="宋体" w:hAnsi="Arial" w:cs="Arial" w:hint="eastAsia"/>
@@ -942,7 +885,6 @@
         </w:rPr>
         <w:t>MySql</w:t>
       </w:r>
-      <w:proofErr w:type="spellEnd"/>
       <w:r>
         <w:rPr>
           <w:rFonts w:ascii="Arial" w:eastAsia="宋体" w:hAnsi="Arial" w:cs="Arial" w:hint="eastAsia"/>
@@ -951,7 +893,6 @@
         </w:rPr>
         <w:t>、</w:t>
       </w:r>
-      <w:proofErr w:type="spellStart"/>
       <w:r>
         <w:rPr>
           <w:rFonts w:ascii="Arial" w:eastAsia="宋体" w:hAnsi="Arial" w:cs="Arial" w:hint="eastAsia"/>
@@ -960,7 +901,6 @@
         </w:rPr>
         <w:t>MongoDB</w:t>
       </w:r>
-      <w:proofErr w:type="spellEnd"/>
       <w:r>
         <w:rPr>
           <w:rFonts w:ascii="Arial" w:eastAsia="宋体" w:hAnsi="Arial" w:cs="Arial" w:hint="eastAsia"/>
@@ -1063,25 +1003,7 @@
           <w:bdr w:val="none" w:sz="0" w:space="0" w:color="auto"/>
           <w:lang w:eastAsia="zh-CN"/>
         </w:rPr>
-        <w:t>服务可对接账务系统，实现资产流通精准记账。也可以</w:t>
-      </w:r>
-      <w:proofErr w:type="gramStart"/>
-      <w:r>
-        <w:rPr>
-          <w:rFonts w:ascii="Arial" w:eastAsia="宋体" w:hAnsi="Arial" w:cs="Arial" w:hint="eastAsia"/>
-          <w:bdr w:val="none" w:sz="0" w:space="0" w:color="auto"/>
-          <w:lang w:eastAsia="zh-CN"/>
-        </w:rPr>
-        <w:t>对接区</w:t>
-      </w:r>
-      <w:proofErr w:type="gramEnd"/>
-      <w:r>
-        <w:rPr>
-          <w:rFonts w:ascii="Arial" w:eastAsia="宋体" w:hAnsi="Arial" w:cs="Arial" w:hint="eastAsia"/>
-          <w:bdr w:val="none" w:sz="0" w:space="0" w:color="auto"/>
-          <w:lang w:eastAsia="zh-CN"/>
-        </w:rPr>
-        <w:t>块链系统，实现资产流通去中性化。</w:t>
+        <w:t>服务可对接账务系统，实现资产流通精准记账。也可以对接区块链系统，实现资产流通去中性化。</w:t>
       </w:r>
     </w:p>
     <w:p>
@@ -1745,8 +1667,6 @@
         </w:rPr>
         <w:t>规则方法</w:t>
       </w:r>
-      <w:bookmarkStart w:id="0" w:name="_GoBack"/>
-      <w:bookmarkEnd w:id="0"/>
       <w:r>
         <w:rPr>
           <w:rFonts w:ascii="Arial" w:eastAsia="宋体" w:hAnsi="Arial" w:cs="Arial" w:hint="eastAsia"/>
@@ -1795,6 +1715,14 @@
         <w:lastRenderedPageBreak/>
         <w:t>数据实体内容放入数据流产品上下文环境中。执行数据流产品配送服务。</w:t>
       </w:r>
+      <w:r>
+        <w:rPr>
+          <w:rFonts w:ascii="Arial" w:eastAsia="宋体" w:hAnsi="Arial" w:cs="Arial" w:hint="eastAsia"/>
+          <w:bdr w:val="none" w:sz="0" w:space="0" w:color="auto"/>
+          <w:lang w:eastAsia="zh-CN"/>
+        </w:rPr>
+        <w:t>记录配送服务历史。</w:t>
+      </w:r>
     </w:p>
     <w:p>
       <w:pPr>
@@ -1810,6 +1738,799 @@
           <w:lang w:eastAsia="zh-CN"/>
         </w:rPr>
       </w:pPr>
+      <w:r>
+        <w:rPr>
+          <w:rFonts w:ascii="Arial" w:eastAsia="宋体" w:hAnsi="Arial" w:cs="Arial" w:hint="eastAsia"/>
+          <w:bdr w:val="none" w:sz="0" w:space="0" w:color="auto"/>
+          <w:lang w:eastAsia="zh-CN"/>
+        </w:rPr>
+        <w:t>节点间数据流通管道：</w:t>
+      </w:r>
+      <w:r>
+        <w:rPr>
+          <w:rFonts w:ascii="Arial" w:eastAsia="宋体" w:hAnsi="Arial" w:cs="Arial" w:hint="eastAsia"/>
+          <w:bdr w:val="none" w:sz="0" w:space="0" w:color="auto"/>
+          <w:lang w:eastAsia="zh-CN"/>
+        </w:rPr>
+        <w:t>数据流产品配送引擎</w:t>
+      </w:r>
+      <w:r>
+        <w:rPr>
+          <w:rFonts w:ascii="Arial" w:eastAsia="宋体" w:hAnsi="Arial" w:cs="Arial" w:hint="eastAsia"/>
+          <w:bdr w:val="none" w:sz="0" w:space="0" w:color="auto"/>
+          <w:lang w:eastAsia="zh-CN"/>
+        </w:rPr>
+        <w:t>提供</w:t>
+      </w:r>
+      <w:r>
+        <w:rPr>
+          <w:rFonts w:ascii="Arial" w:eastAsia="宋体" w:hAnsi="Arial" w:cs="Arial" w:hint="eastAsia"/>
+          <w:bdr w:val="none" w:sz="0" w:space="0" w:color="auto"/>
+          <w:lang w:eastAsia="zh-CN"/>
+        </w:rPr>
+        <w:t>节点间数据流通管道</w:t>
+      </w:r>
+      <w:r>
+        <w:rPr>
+          <w:rFonts w:ascii="Arial" w:eastAsia="宋体" w:hAnsi="Arial" w:cs="Arial" w:hint="eastAsia"/>
+          <w:bdr w:val="none" w:sz="0" w:space="0" w:color="auto"/>
+          <w:lang w:eastAsia="zh-CN"/>
+        </w:rPr>
+        <w:t>接口，并以不同方式实现该接口，适配相应的合约节点。</w:t>
+      </w:r>
+      <w:r>
+        <w:rPr>
+          <w:rFonts w:ascii="Arial" w:eastAsia="宋体" w:hAnsi="Arial" w:cs="Arial" w:hint="eastAsia"/>
+          <w:bdr w:val="none" w:sz="0" w:space="0" w:color="auto"/>
+          <w:lang w:eastAsia="zh-CN"/>
+        </w:rPr>
+        <w:t>数据流产品实例在执行数据配送规则阶段，</w:t>
+      </w:r>
+      <w:r>
+        <w:rPr>
+          <w:rFonts w:ascii="Arial" w:eastAsia="宋体" w:hAnsi="Arial" w:cs="Arial" w:hint="eastAsia"/>
+          <w:bdr w:val="none" w:sz="0" w:space="0" w:color="auto"/>
+          <w:lang w:eastAsia="zh-CN"/>
+        </w:rPr>
+        <w:t>从数据流产品上下文环境中接收实体数据放入</w:t>
+      </w:r>
+      <w:r>
+        <w:rPr>
+          <w:rFonts w:ascii="Arial" w:eastAsia="宋体" w:hAnsi="Arial" w:cs="Arial" w:hint="eastAsia"/>
+          <w:bdr w:val="none" w:sz="0" w:space="0" w:color="auto"/>
+          <w:lang w:eastAsia="zh-CN"/>
+        </w:rPr>
+        <w:t>节点间数据流通管道</w:t>
+      </w:r>
+      <w:r>
+        <w:rPr>
+          <w:rFonts w:ascii="Arial" w:eastAsia="宋体" w:hAnsi="Arial" w:cs="Arial" w:hint="eastAsia"/>
+          <w:bdr w:val="none" w:sz="0" w:space="0" w:color="auto"/>
+          <w:lang w:eastAsia="zh-CN"/>
+        </w:rPr>
+        <w:t>。</w:t>
+      </w:r>
+    </w:p>
+    <w:p>
+      <w:pPr>
+        <w:pStyle w:val="a6"/>
+        <w:numPr>
+          <w:ilvl w:val="0"/>
+          <w:numId w:val="2"/>
+        </w:numPr>
+        <w:ind w:firstLineChars="0"/>
+        <w:rPr>
+          <w:rFonts w:ascii="Arial" w:eastAsia="宋体" w:hAnsi="Arial" w:cs="Arial" w:hint="eastAsia"/>
+          <w:bdr w:val="none" w:sz="0" w:space="0" w:color="auto"/>
+          <w:lang w:eastAsia="zh-CN"/>
+        </w:rPr>
+      </w:pPr>
+      <w:r>
+        <w:rPr>
+          <w:rFonts w:ascii="Arial" w:eastAsia="宋体" w:hAnsi="Arial" w:cs="Arial" w:hint="eastAsia"/>
+          <w:bdr w:val="none" w:sz="0" w:space="0" w:color="auto"/>
+          <w:lang w:eastAsia="zh-CN"/>
+        </w:rPr>
+        <w:t>数据流产品核验、清点</w:t>
+      </w:r>
+      <w:r>
+        <w:rPr>
+          <w:rFonts w:ascii="Arial" w:eastAsia="宋体" w:hAnsi="Arial" w:cs="Arial" w:hint="eastAsia"/>
+          <w:bdr w:val="none" w:sz="0" w:space="0" w:color="auto"/>
+          <w:lang w:eastAsia="zh-CN"/>
+        </w:rPr>
+        <w:t>/</w:t>
+      </w:r>
+      <w:r>
+        <w:rPr>
+          <w:rFonts w:ascii="Arial" w:eastAsia="宋体" w:hAnsi="Arial" w:cs="Arial" w:hint="eastAsia"/>
+          <w:bdr w:val="none" w:sz="0" w:space="0" w:color="auto"/>
+          <w:lang w:eastAsia="zh-CN"/>
+        </w:rPr>
+        <w:t>统计、签收服务：</w:t>
+      </w:r>
+      <w:r>
+        <w:rPr>
+          <w:rFonts w:ascii="Arial" w:eastAsia="宋体" w:hAnsi="Arial" w:cs="Arial" w:hint="eastAsia"/>
+          <w:bdr w:val="none" w:sz="0" w:space="0" w:color="auto"/>
+          <w:lang w:eastAsia="zh-CN"/>
+        </w:rPr>
+        <w:t>该服务包含在数据流产品规则中，根据业务规则作定制化开发，在数据流产品规则执行完毕后调用该服务。根据合约节点角色的不同，资产提供者负责在资产配送完毕后，核验配送产品无误，并作记录或通知利益相关方；资产接收者在数据流产品接收规则执行完毕后，调用该服务清点</w:t>
+      </w:r>
+      <w:r>
+        <w:rPr>
+          <w:rFonts w:ascii="Arial" w:eastAsia="宋体" w:hAnsi="Arial" w:cs="Arial" w:hint="eastAsia"/>
+          <w:bdr w:val="none" w:sz="0" w:space="0" w:color="auto"/>
+          <w:lang w:eastAsia="zh-CN"/>
+        </w:rPr>
+        <w:t>/</w:t>
+      </w:r>
+      <w:r>
+        <w:rPr>
+          <w:rFonts w:ascii="Arial" w:eastAsia="宋体" w:hAnsi="Arial" w:cs="Arial" w:hint="eastAsia"/>
+          <w:bdr w:val="none" w:sz="0" w:space="0" w:color="auto"/>
+          <w:lang w:eastAsia="zh-CN"/>
+        </w:rPr>
+        <w:t>统计资产明细，并作签收，存下记录或通知利益相关方。</w:t>
+      </w:r>
+    </w:p>
+    <w:p>
+      <w:pPr>
+        <w:pStyle w:val="a6"/>
+        <w:numPr>
+          <w:ilvl w:val="0"/>
+          <w:numId w:val="2"/>
+        </w:numPr>
+        <w:ind w:firstLineChars="0"/>
+        <w:rPr>
+          <w:rFonts w:ascii="Arial" w:eastAsia="宋体" w:hAnsi="Arial" w:cs="Arial" w:hint="eastAsia"/>
+          <w:bdr w:val="none" w:sz="0" w:space="0" w:color="auto"/>
+          <w:lang w:eastAsia="zh-CN"/>
+        </w:rPr>
+      </w:pPr>
+      <w:r>
+        <w:rPr>
+          <w:rFonts w:ascii="Arial" w:eastAsia="宋体" w:hAnsi="Arial" w:cs="Arial" w:hint="eastAsia"/>
+          <w:bdr w:val="none" w:sz="0" w:space="0" w:color="auto"/>
+          <w:lang w:eastAsia="zh-CN"/>
+        </w:rPr>
+        <w:t>批量任务工作流引擎服务</w:t>
+      </w:r>
+      <w:r>
+        <w:rPr>
+          <w:rFonts w:ascii="Arial" w:eastAsia="宋体" w:hAnsi="Arial" w:cs="Arial" w:hint="eastAsia"/>
+          <w:bdr w:val="none" w:sz="0" w:space="0" w:color="auto"/>
+          <w:lang w:eastAsia="zh-CN"/>
+        </w:rPr>
+        <w:t>：</w:t>
+      </w:r>
+      <w:r>
+        <w:rPr>
+          <w:rFonts w:ascii="Arial" w:eastAsia="宋体" w:hAnsi="Arial" w:cs="Arial" w:hint="eastAsia"/>
+          <w:bdr w:val="none" w:sz="0" w:space="0" w:color="auto"/>
+          <w:lang w:eastAsia="zh-CN"/>
+        </w:rPr>
+        <w:t>根据合约节点业务场景需要，定制化开发数据资产流通批量定时执行服务</w:t>
+      </w:r>
+      <w:r>
+        <w:rPr>
+          <w:rFonts w:ascii="Arial" w:eastAsia="宋体" w:hAnsi="Arial" w:cs="Arial" w:hint="eastAsia"/>
+          <w:bdr w:val="none" w:sz="0" w:space="0" w:color="auto"/>
+          <w:lang w:eastAsia="zh-CN"/>
+        </w:rPr>
+        <w:t>，并支持失败消息通知、失败重试、</w:t>
+      </w:r>
+      <w:r>
+        <w:rPr>
+          <w:rFonts w:ascii="Arial" w:eastAsia="宋体" w:hAnsi="Arial" w:cs="Arial" w:hint="eastAsia"/>
+          <w:bdr w:val="none" w:sz="0" w:space="0" w:color="auto"/>
+          <w:lang w:eastAsia="zh-CN"/>
+        </w:rPr>
+        <w:t>手动执行</w:t>
+      </w:r>
+      <w:r>
+        <w:rPr>
+          <w:rFonts w:ascii="Arial" w:eastAsia="宋体" w:hAnsi="Arial" w:cs="Arial" w:hint="eastAsia"/>
+          <w:bdr w:val="none" w:sz="0" w:space="0" w:color="auto"/>
+          <w:lang w:eastAsia="zh-CN"/>
+        </w:rPr>
+        <w:t>等功能。</w:t>
+      </w:r>
+    </w:p>
+    <w:p>
+      <w:pPr>
+        <w:pStyle w:val="a6"/>
+        <w:numPr>
+          <w:ilvl w:val="0"/>
+          <w:numId w:val="2"/>
+        </w:numPr>
+        <w:ind w:firstLineChars="0"/>
+        <w:rPr>
+          <w:rFonts w:ascii="Arial" w:eastAsia="宋体" w:hAnsi="Arial" w:cs="Arial" w:hint="eastAsia"/>
+          <w:bdr w:val="none" w:sz="0" w:space="0" w:color="auto"/>
+          <w:lang w:eastAsia="zh-CN"/>
+        </w:rPr>
+      </w:pPr>
+      <w:r>
+        <w:rPr>
+          <w:rFonts w:ascii="Arial" w:eastAsia="宋体" w:hAnsi="Arial" w:cs="Arial" w:hint="eastAsia"/>
+          <w:bdr w:val="none" w:sz="0" w:space="0" w:color="auto"/>
+          <w:lang w:eastAsia="zh-CN"/>
+        </w:rPr>
+        <w:t>数据实体资产流通可视化管理系统</w:t>
+      </w:r>
+      <w:r>
+        <w:rPr>
+          <w:rFonts w:ascii="Arial" w:eastAsia="宋体" w:hAnsi="Arial" w:cs="Arial" w:hint="eastAsia"/>
+          <w:bdr w:val="none" w:sz="0" w:space="0" w:color="auto"/>
+          <w:lang w:eastAsia="zh-CN"/>
+        </w:rPr>
+        <w:t>服务：</w:t>
+      </w:r>
+      <w:r>
+        <w:rPr>
+          <w:rFonts w:ascii="Arial" w:eastAsia="宋体" w:hAnsi="Arial" w:cs="Arial" w:hint="eastAsia"/>
+          <w:bdr w:val="none" w:sz="0" w:space="0" w:color="auto"/>
+          <w:lang w:eastAsia="zh-CN"/>
+        </w:rPr>
+        <w:t>合约节点管理人员可通过该</w:t>
+      </w:r>
+      <w:r>
+        <w:rPr>
+          <w:rFonts w:ascii="Arial" w:eastAsia="宋体" w:hAnsi="Arial" w:cs="Arial" w:hint="eastAsia"/>
+          <w:bdr w:val="none" w:sz="0" w:space="0" w:color="auto"/>
+          <w:lang w:eastAsia="zh-CN"/>
+        </w:rPr>
+        <w:t>WEB</w:t>
+      </w:r>
+      <w:r>
+        <w:rPr>
+          <w:rFonts w:ascii="Arial" w:eastAsia="宋体" w:hAnsi="Arial" w:cs="Arial" w:hint="eastAsia"/>
+          <w:bdr w:val="none" w:sz="0" w:space="0" w:color="auto"/>
+          <w:lang w:eastAsia="zh-CN"/>
+        </w:rPr>
+        <w:t>管理界面，查看数据资产流通历史、查看数据流产品列表、上传数据产品并执行数据流产品流通配送、查看数据资产流通批量任务执行历史、手动执行批量任务、手动启动失败任务。</w:t>
+      </w:r>
+    </w:p>
+    <w:p>
+      <w:pPr>
+        <w:rPr>
+          <w:rFonts w:ascii="Arial" w:eastAsia="宋体" w:hAnsi="Arial" w:cs="Arial" w:hint="eastAsia"/>
+          <w:bdr w:val="none" w:sz="0" w:space="0" w:color="auto"/>
+          <w:lang w:eastAsia="zh-CN"/>
+        </w:rPr>
+      </w:pPr>
+    </w:p>
+    <w:p>
+      <w:pPr>
+        <w:pStyle w:val="Default"/>
+        <w:outlineLvl w:val="0"/>
+        <w:rPr>
+          <w:rFonts w:ascii="宋体" w:eastAsia="宋体" w:hAnsi="宋体" w:cs="宋体"/>
+          <w:sz w:val="30"/>
+          <w:szCs w:val="30"/>
+          <w:highlight w:val="yellow"/>
+        </w:rPr>
+      </w:pPr>
+      <w:r>
+        <w:rPr>
+          <w:rFonts w:ascii="宋体" w:eastAsia="宋体" w:hAnsi="宋体" w:cs="宋体"/>
+          <w:sz w:val="30"/>
+          <w:szCs w:val="30"/>
+          <w:highlight w:val="yellow"/>
+        </w:rPr>
+        <w:t>技术方案如下：</w:t>
+      </w:r>
+    </w:p>
+    <w:p>
+      <w:pPr>
+        <w:pStyle w:val="Default"/>
+        <w:outlineLvl w:val="0"/>
+        <w:rPr>
+          <w:rFonts w:ascii="Arial" w:eastAsia="宋体" w:hAnsi="Arial" w:cs="Arial"/>
+          <w:color w:val="auto"/>
+          <w:sz w:val="24"/>
+          <w:szCs w:val="24"/>
+          <w:bdr w:val="none" w:sz="0" w:space="0" w:color="auto"/>
+          <w:lang w:val="en-US"/>
+        </w:rPr>
+      </w:pPr>
+      <w:r>
+        <w:rPr>
+          <w:rFonts w:ascii="Arial" w:eastAsia="宋体" w:hAnsi="Arial" w:cs="Arial"/>
+          <w:color w:val="auto"/>
+          <w:sz w:val="24"/>
+          <w:szCs w:val="24"/>
+          <w:bdr w:val="none" w:sz="0" w:space="0" w:color="auto"/>
+          <w:lang w:val="en-US"/>
+        </w:rPr>
+        <w:t>数据资产合约节点部署：</w:t>
+      </w:r>
+    </w:p>
+    <w:p>
+      <w:pPr>
+        <w:pStyle w:val="Default"/>
+        <w:numPr>
+          <w:ilvl w:val="0"/>
+          <w:numId w:val="4"/>
+        </w:numPr>
+        <w:outlineLvl w:val="0"/>
+        <w:rPr>
+          <w:rFonts w:ascii="Arial" w:eastAsia="宋体" w:hAnsi="Arial" w:cs="Arial"/>
+          <w:color w:val="auto"/>
+          <w:sz w:val="24"/>
+          <w:szCs w:val="24"/>
+          <w:bdr w:val="none" w:sz="0" w:space="0" w:color="auto"/>
+          <w:lang w:val="en-US"/>
+        </w:rPr>
+      </w:pPr>
+      <w:r>
+        <w:rPr>
+          <w:rFonts w:ascii="Arial" w:eastAsia="宋体" w:hAnsi="Arial" w:cs="Arial"/>
+          <w:color w:val="auto"/>
+          <w:sz w:val="24"/>
+          <w:szCs w:val="24"/>
+          <w:bdr w:val="none" w:sz="0" w:space="0" w:color="auto"/>
+          <w:lang w:val="en-US"/>
+        </w:rPr>
+        <w:t>单服务器</w:t>
+      </w:r>
+      <w:r>
+        <w:rPr>
+          <w:rFonts w:ascii="Arial" w:eastAsia="宋体" w:hAnsi="Arial" w:cs="Arial"/>
+          <w:color w:val="auto"/>
+          <w:sz w:val="24"/>
+          <w:szCs w:val="24"/>
+          <w:bdr w:val="none" w:sz="0" w:space="0" w:color="auto"/>
+          <w:lang w:val="en-US"/>
+        </w:rPr>
+        <w:t>部署，</w:t>
+      </w:r>
+      <w:r>
+        <w:rPr>
+          <w:rFonts w:ascii="Arial" w:eastAsia="宋体" w:hAnsi="Arial" w:cs="Arial"/>
+          <w:color w:val="auto"/>
+          <w:sz w:val="24"/>
+          <w:szCs w:val="24"/>
+          <w:bdr w:val="none" w:sz="0" w:space="0" w:color="auto"/>
+          <w:lang w:val="en-US"/>
+        </w:rPr>
+        <w:t>在一台服务器上部署一个节点实例及该合约节点相应的业务规则库。</w:t>
+      </w:r>
+    </w:p>
+    <w:p>
+      <w:pPr>
+        <w:pStyle w:val="Default"/>
+        <w:numPr>
+          <w:ilvl w:val="0"/>
+          <w:numId w:val="4"/>
+        </w:numPr>
+        <w:outlineLvl w:val="0"/>
+        <w:rPr>
+          <w:rFonts w:ascii="Arial" w:eastAsia="宋体" w:hAnsi="Arial" w:cs="Arial" w:hint="default"/>
+          <w:color w:val="auto"/>
+          <w:sz w:val="24"/>
+          <w:szCs w:val="24"/>
+          <w:bdr w:val="none" w:sz="0" w:space="0" w:color="auto"/>
+          <w:lang w:val="en-US"/>
+        </w:rPr>
+      </w:pPr>
+      <w:r>
+        <w:rPr>
+          <w:rFonts w:ascii="Arial" w:eastAsia="宋体" w:hAnsi="Arial" w:cs="Arial"/>
+          <w:color w:val="auto"/>
+          <w:sz w:val="24"/>
+          <w:szCs w:val="24"/>
+          <w:bdr w:val="none" w:sz="0" w:space="0" w:color="auto"/>
+          <w:lang w:val="en-US"/>
+        </w:rPr>
+        <w:t>集群部署，在多台服务器上部署节点实例集群，其中</w:t>
+      </w:r>
+      <w:r>
+        <w:rPr>
+          <w:rFonts w:ascii="Arial" w:eastAsia="宋体" w:hAnsi="Arial" w:cs="Arial"/>
+          <w:color w:val="auto"/>
+          <w:sz w:val="24"/>
+          <w:szCs w:val="24"/>
+          <w:bdr w:val="none" w:sz="0" w:space="0" w:color="auto"/>
+          <w:lang w:val="en-US"/>
+        </w:rPr>
+        <w:t>Zookeeper</w:t>
+      </w:r>
+      <w:r>
+        <w:rPr>
+          <w:rFonts w:ascii="Arial" w:eastAsia="宋体" w:hAnsi="Arial" w:cs="Arial"/>
+          <w:color w:val="auto"/>
+          <w:sz w:val="24"/>
+          <w:szCs w:val="24"/>
+          <w:bdr w:val="none" w:sz="0" w:space="0" w:color="auto"/>
+          <w:lang w:val="en-US"/>
+        </w:rPr>
+        <w:t>协调服务，其中一个节点实例为主节点，其它实例为从属节点。</w:t>
+      </w:r>
+    </w:p>
+    <w:p>
+      <w:pPr>
+        <w:rPr>
+          <w:rFonts w:ascii="Arial" w:eastAsia="宋体" w:hAnsi="Arial" w:cs="Arial" w:hint="eastAsia"/>
+          <w:bdr w:val="none" w:sz="0" w:space="0" w:color="auto"/>
+          <w:lang w:eastAsia="zh-CN"/>
+        </w:rPr>
+      </w:pPr>
+      <w:r>
+        <w:rPr>
+          <w:rFonts w:ascii="Arial" w:eastAsia="宋体" w:hAnsi="Arial" w:cs="Arial" w:hint="eastAsia"/>
+          <w:bdr w:val="none" w:sz="0" w:space="0" w:color="auto"/>
+          <w:lang w:eastAsia="zh-CN"/>
+        </w:rPr>
+        <w:t>数据</w:t>
+      </w:r>
+      <w:r>
+        <w:rPr>
+          <w:rFonts w:ascii="Arial" w:eastAsia="宋体" w:hAnsi="Arial" w:cs="Arial" w:hint="eastAsia"/>
+          <w:bdr w:val="none" w:sz="0" w:space="0" w:color="auto"/>
+          <w:lang w:eastAsia="zh-CN"/>
+        </w:rPr>
+        <w:t>资产合约节点</w:t>
+      </w:r>
+      <w:r>
+        <w:rPr>
+          <w:rFonts w:ascii="Arial" w:eastAsia="宋体" w:hAnsi="Arial" w:cs="Arial" w:hint="eastAsia"/>
+          <w:bdr w:val="none" w:sz="0" w:space="0" w:color="auto"/>
+          <w:lang w:eastAsia="zh-CN"/>
+        </w:rPr>
+        <w:t>服务</w:t>
+      </w:r>
+      <w:r>
+        <w:rPr>
+          <w:rFonts w:ascii="Arial" w:eastAsia="宋体" w:hAnsi="Arial" w:cs="Arial" w:hint="eastAsia"/>
+          <w:bdr w:val="none" w:sz="0" w:space="0" w:color="auto"/>
+          <w:lang w:eastAsia="zh-CN"/>
+        </w:rPr>
+        <w:t>：</w:t>
+      </w:r>
+    </w:p>
+    <w:p>
+      <w:pPr>
+        <w:pStyle w:val="a6"/>
+        <w:numPr>
+          <w:ilvl w:val="0"/>
+          <w:numId w:val="3"/>
+        </w:numPr>
+        <w:ind w:firstLineChars="0"/>
+        <w:rPr>
+          <w:rFonts w:ascii="Arial" w:eastAsia="宋体" w:hAnsi="Arial" w:cs="Arial" w:hint="eastAsia"/>
+          <w:bdr w:val="none" w:sz="0" w:space="0" w:color="auto"/>
+          <w:lang w:eastAsia="zh-CN"/>
+        </w:rPr>
+      </w:pPr>
+      <w:r>
+        <w:rPr>
+          <w:rFonts w:ascii="Arial" w:eastAsia="宋体" w:hAnsi="Arial" w:cs="Arial" w:hint="eastAsia"/>
+          <w:bdr w:val="none" w:sz="0" w:space="0" w:color="auto"/>
+          <w:lang w:eastAsia="zh-CN"/>
+        </w:rPr>
+        <w:t>初始化节点实例，根据对接他方节点数量和流通数据资产量级，实例化数据流产品队列容量和数据信使池容量。</w:t>
+      </w:r>
+      <w:r>
+        <w:rPr>
+          <w:rFonts w:ascii="Arial" w:eastAsia="宋体" w:hAnsi="Arial" w:cs="Arial" w:hint="eastAsia"/>
+          <w:bdr w:val="none" w:sz="0" w:space="0" w:color="auto"/>
+          <w:lang w:eastAsia="zh-CN"/>
+        </w:rPr>
+        <w:t>获取全局配置参数，节点实例赋于全局化配置。</w:t>
+      </w:r>
+      <w:r>
+        <w:rPr>
+          <w:rFonts w:ascii="Arial" w:eastAsia="宋体" w:hAnsi="Arial" w:cs="Arial" w:hint="eastAsia"/>
+          <w:bdr w:val="none" w:sz="0" w:space="0" w:color="auto"/>
+          <w:lang w:eastAsia="zh-CN"/>
+        </w:rPr>
+        <w:t>TODO</w:t>
+      </w:r>
+    </w:p>
+    <w:p>
+      <w:pPr>
+        <w:pStyle w:val="a6"/>
+        <w:numPr>
+          <w:ilvl w:val="0"/>
+          <w:numId w:val="3"/>
+        </w:numPr>
+        <w:ind w:firstLineChars="0"/>
+        <w:rPr>
+          <w:rFonts w:ascii="Arial" w:eastAsia="宋体" w:hAnsi="Arial" w:cs="Arial" w:hint="eastAsia"/>
+          <w:bdr w:val="none" w:sz="0" w:space="0" w:color="auto"/>
+          <w:lang w:eastAsia="zh-CN"/>
+        </w:rPr>
+      </w:pPr>
+      <w:r>
+        <w:rPr>
+          <w:rFonts w:ascii="Arial" w:eastAsia="宋体" w:hAnsi="Arial" w:cs="Arial" w:hint="eastAsia"/>
+          <w:bdr w:val="none" w:sz="0" w:space="0" w:color="auto"/>
+          <w:lang w:eastAsia="zh-CN"/>
+        </w:rPr>
+        <w:t>合约节点赋权，根据节点角色不同以及签署合约不同，进行定制化配置。节点赋权后，数据资产接收方只能使用接收方的服务，在数据流产品种类列表中，只会放入该接收方定制的数据流产品。同样，数据资产提供方也一样。</w:t>
+      </w:r>
+    </w:p>
+    <w:p>
+      <w:pPr>
+        <w:pStyle w:val="a6"/>
+        <w:numPr>
+          <w:ilvl w:val="0"/>
+          <w:numId w:val="3"/>
+        </w:numPr>
+        <w:ind w:firstLineChars="0"/>
+        <w:rPr>
+          <w:rFonts w:ascii="Arial" w:eastAsia="宋体" w:hAnsi="Arial" w:cs="Arial" w:hint="eastAsia"/>
+          <w:bdr w:val="none" w:sz="0" w:space="0" w:color="auto"/>
+          <w:lang w:eastAsia="zh-CN"/>
+        </w:rPr>
+      </w:pPr>
+      <w:r>
+        <w:rPr>
+          <w:rFonts w:ascii="Arial" w:eastAsia="宋体" w:hAnsi="Arial" w:cs="Arial" w:hint="eastAsia"/>
+          <w:bdr w:val="none" w:sz="0" w:space="0" w:color="auto"/>
+          <w:lang w:eastAsia="zh-CN"/>
+        </w:rPr>
+        <w:t>数据流产品队列准备和重置，</w:t>
+      </w:r>
+      <w:r>
+        <w:rPr>
+          <w:rFonts w:ascii="Arial" w:eastAsia="宋体" w:hAnsi="Arial" w:cs="Arial" w:hint="eastAsia"/>
+          <w:bdr w:val="none" w:sz="0" w:space="0" w:color="auto"/>
+          <w:lang w:eastAsia="zh-CN"/>
+        </w:rPr>
+        <w:t>将数据流产品种类列表中的产品放入数据流产品队列中，以供数据信使使用。在数据流产品库更新后，将重置产品队列，新增新的数据流产品，移除失效的数据流产品。</w:t>
+      </w:r>
+    </w:p>
+    <w:p>
+      <w:pPr>
+        <w:pStyle w:val="a6"/>
+        <w:numPr>
+          <w:ilvl w:val="0"/>
+          <w:numId w:val="3"/>
+        </w:numPr>
+        <w:ind w:firstLineChars="0"/>
+        <w:rPr>
+          <w:rFonts w:ascii="Arial" w:eastAsia="宋体" w:hAnsi="Arial" w:cs="Arial" w:hint="eastAsia"/>
+          <w:bdr w:val="none" w:sz="0" w:space="0" w:color="auto"/>
+          <w:lang w:eastAsia="zh-CN"/>
+        </w:rPr>
+      </w:pPr>
+      <w:r>
+        <w:rPr>
+          <w:rFonts w:ascii="Arial" w:eastAsia="宋体" w:hAnsi="Arial" w:cs="Arial" w:hint="eastAsia"/>
+          <w:bdr w:val="none" w:sz="0" w:space="0" w:color="auto"/>
+          <w:lang w:eastAsia="zh-CN"/>
+        </w:rPr>
+        <w:t>数据资产流通任务</w:t>
+      </w:r>
+      <w:r>
+        <w:rPr>
+          <w:rFonts w:ascii="Arial" w:eastAsia="宋体" w:hAnsi="Arial" w:cs="Arial" w:hint="eastAsia"/>
+          <w:bdr w:val="none" w:sz="0" w:space="0" w:color="auto"/>
+          <w:lang w:eastAsia="zh-CN"/>
+        </w:rPr>
+        <w:t>运行</w:t>
+      </w:r>
+      <w:r>
+        <w:rPr>
+          <w:rFonts w:ascii="Arial" w:eastAsia="宋体" w:hAnsi="Arial" w:cs="Arial" w:hint="eastAsia"/>
+          <w:bdr w:val="none" w:sz="0" w:space="0" w:color="auto"/>
+          <w:lang w:eastAsia="zh-CN"/>
+        </w:rPr>
+        <w:t>前准备</w:t>
+      </w:r>
+      <w:r>
+        <w:rPr>
+          <w:rFonts w:ascii="Arial" w:eastAsia="宋体" w:hAnsi="Arial" w:cs="Arial" w:hint="eastAsia"/>
+          <w:bdr w:val="none" w:sz="0" w:space="0" w:color="auto"/>
+          <w:lang w:eastAsia="zh-CN"/>
+        </w:rPr>
+        <w:t>，</w:t>
+      </w:r>
+      <w:r>
+        <w:rPr>
+          <w:rFonts w:ascii="Arial" w:eastAsia="宋体" w:hAnsi="Arial" w:cs="Arial" w:hint="eastAsia"/>
+          <w:bdr w:val="none" w:sz="0" w:space="0" w:color="auto"/>
+          <w:lang w:eastAsia="zh-CN"/>
+        </w:rPr>
+        <w:t>刷新核验管道状态，初始化</w:t>
+      </w:r>
+      <w:r>
+        <w:rPr>
+          <w:rFonts w:ascii="Arial" w:eastAsia="宋体" w:hAnsi="Arial" w:cs="Arial" w:hint="eastAsia"/>
+          <w:bdr w:val="none" w:sz="0" w:space="0" w:color="auto"/>
+          <w:lang w:eastAsia="zh-CN"/>
+        </w:rPr>
+        <w:t>节点间数据流通管道</w:t>
+      </w:r>
+      <w:r>
+        <w:rPr>
+          <w:rFonts w:ascii="Arial" w:eastAsia="宋体" w:hAnsi="Arial" w:cs="Arial" w:hint="eastAsia"/>
+          <w:bdr w:val="none" w:sz="0" w:space="0" w:color="auto"/>
+          <w:lang w:eastAsia="zh-CN"/>
+        </w:rPr>
+        <w:t>调度资源，</w:t>
+      </w:r>
+      <w:r>
+        <w:rPr>
+          <w:rFonts w:ascii="Arial" w:eastAsia="宋体" w:hAnsi="Arial" w:cs="Arial" w:hint="eastAsia"/>
+          <w:bdr w:val="none" w:sz="0" w:space="0" w:color="auto"/>
+          <w:lang w:eastAsia="zh-CN"/>
+        </w:rPr>
+        <w:t>根据数据流产品队列长度重置数据信使池容量。</w:t>
+      </w:r>
+    </w:p>
+    <w:p>
+      <w:pPr>
+        <w:pStyle w:val="a6"/>
+        <w:numPr>
+          <w:ilvl w:val="0"/>
+          <w:numId w:val="3"/>
+        </w:numPr>
+        <w:ind w:firstLineChars="0"/>
+        <w:rPr>
+          <w:rFonts w:ascii="Arial" w:eastAsia="宋体" w:hAnsi="Arial" w:cs="Arial" w:hint="eastAsia"/>
+          <w:bdr w:val="none" w:sz="0" w:space="0" w:color="auto"/>
+          <w:lang w:eastAsia="zh-CN"/>
+        </w:rPr>
+      </w:pPr>
+      <w:r>
+        <w:rPr>
+          <w:rFonts w:ascii="Arial" w:eastAsia="宋体" w:hAnsi="Arial" w:cs="Arial" w:hint="eastAsia"/>
+          <w:bdr w:val="none" w:sz="0" w:space="0" w:color="auto"/>
+          <w:lang w:eastAsia="zh-CN"/>
+        </w:rPr>
+        <w:t>数据资产流通任务运行</w:t>
+      </w:r>
+      <w:r>
+        <w:rPr>
+          <w:rFonts w:ascii="Arial" w:eastAsia="宋体" w:hAnsi="Arial" w:cs="Arial" w:hint="eastAsia"/>
+          <w:bdr w:val="none" w:sz="0" w:space="0" w:color="auto"/>
+          <w:lang w:eastAsia="zh-CN"/>
+        </w:rPr>
+        <w:t>，从数据信使池取出空闲信使，并发从数据流产品队列接收产品，异步执行</w:t>
+      </w:r>
+      <w:r>
+        <w:rPr>
+          <w:rFonts w:ascii="Arial" w:eastAsia="宋体" w:hAnsi="Arial" w:cs="Arial" w:hint="eastAsia"/>
+          <w:bdr w:val="none" w:sz="0" w:space="0" w:color="auto"/>
+          <w:lang w:eastAsia="zh-CN"/>
+        </w:rPr>
+        <w:t>流通任务，</w:t>
+      </w:r>
+      <w:r>
+        <w:rPr>
+          <w:rFonts w:ascii="Arial" w:eastAsia="宋体" w:hAnsi="Arial" w:cs="Arial" w:hint="eastAsia"/>
+          <w:bdr w:val="none" w:sz="0" w:space="0" w:color="auto"/>
+          <w:lang w:eastAsia="zh-CN"/>
+        </w:rPr>
+        <w:t>执行完毕释放数据信使资源，放回数据信使</w:t>
+      </w:r>
+      <w:r>
+        <w:rPr>
+          <w:rFonts w:ascii="Arial" w:eastAsia="宋体" w:hAnsi="Arial" w:cs="Arial" w:hint="eastAsia"/>
+          <w:bdr w:val="none" w:sz="0" w:space="0" w:color="auto"/>
+          <w:lang w:eastAsia="zh-CN"/>
+        </w:rPr>
+        <w:t>空闲</w:t>
+      </w:r>
+      <w:r>
+        <w:rPr>
+          <w:rFonts w:ascii="Arial" w:eastAsia="宋体" w:hAnsi="Arial" w:cs="Arial" w:hint="eastAsia"/>
+          <w:bdr w:val="none" w:sz="0" w:space="0" w:color="auto"/>
+          <w:lang w:eastAsia="zh-CN"/>
+        </w:rPr>
+        <w:t>资源池。</w:t>
+      </w:r>
+    </w:p>
+    <w:p>
+      <w:pPr>
+        <w:pStyle w:val="a6"/>
+        <w:numPr>
+          <w:ilvl w:val="0"/>
+          <w:numId w:val="3"/>
+        </w:numPr>
+        <w:ind w:firstLineChars="0"/>
+        <w:rPr>
+          <w:rFonts w:ascii="Arial" w:eastAsia="宋体" w:hAnsi="Arial" w:cs="Arial" w:hint="eastAsia"/>
+          <w:bdr w:val="none" w:sz="0" w:space="0" w:color="auto"/>
+          <w:lang w:eastAsia="zh-CN"/>
+        </w:rPr>
+      </w:pPr>
+      <w:r>
+        <w:rPr>
+          <w:rFonts w:ascii="Arial" w:eastAsia="宋体" w:hAnsi="Arial" w:cs="Arial" w:hint="eastAsia"/>
+          <w:bdr w:val="none" w:sz="0" w:space="0" w:color="auto"/>
+          <w:lang w:eastAsia="zh-CN"/>
+        </w:rPr>
+        <w:lastRenderedPageBreak/>
+        <w:t>数据资产流通任务主动停止，将节点状态、数据信使池状态置为停止，停止使用</w:t>
+      </w:r>
+      <w:r>
+        <w:rPr>
+          <w:rFonts w:ascii="Arial" w:eastAsia="宋体" w:hAnsi="Arial" w:cs="Arial" w:hint="eastAsia"/>
+          <w:bdr w:val="none" w:sz="0" w:space="0" w:color="auto"/>
+          <w:lang w:eastAsia="zh-CN"/>
+        </w:rPr>
+        <w:t>节点间数据流通管道调度资源</w:t>
+      </w:r>
+      <w:r>
+        <w:rPr>
+          <w:rFonts w:ascii="Arial" w:eastAsia="宋体" w:hAnsi="Arial" w:cs="Arial" w:hint="eastAsia"/>
+          <w:bdr w:val="none" w:sz="0" w:space="0" w:color="auto"/>
+          <w:lang w:eastAsia="zh-CN"/>
+        </w:rPr>
+        <w:t>。</w:t>
+      </w:r>
+    </w:p>
+    <w:p>
+      <w:pPr>
+        <w:pStyle w:val="a6"/>
+        <w:numPr>
+          <w:ilvl w:val="0"/>
+          <w:numId w:val="3"/>
+        </w:numPr>
+        <w:ind w:firstLineChars="0"/>
+        <w:rPr>
+          <w:rFonts w:ascii="Arial" w:eastAsia="宋体" w:hAnsi="Arial" w:cs="Arial" w:hint="eastAsia"/>
+          <w:bdr w:val="none" w:sz="0" w:space="0" w:color="auto"/>
+          <w:lang w:eastAsia="zh-CN"/>
+        </w:rPr>
+      </w:pPr>
+      <w:r>
+        <w:rPr>
+          <w:rFonts w:ascii="Arial" w:eastAsia="宋体" w:hAnsi="Arial" w:cs="Arial" w:hint="eastAsia"/>
+          <w:bdr w:val="none" w:sz="0" w:space="0" w:color="auto"/>
+          <w:lang w:eastAsia="zh-CN"/>
+        </w:rPr>
+        <w:t>从数据资产合约节点实例中，可获取节点状态（运行中、暂停、停止），获取数据流产品库、数据流产品队列、核验管道输出方式库以及分布式任务库。</w:t>
+      </w:r>
+    </w:p>
+    <w:p>
+      <w:pPr>
+        <w:rPr>
+          <w:rFonts w:ascii="Arial" w:eastAsia="宋体" w:hAnsi="Arial" w:cs="Arial" w:hint="eastAsia"/>
+          <w:bdr w:val="none" w:sz="0" w:space="0" w:color="auto"/>
+          <w:lang w:eastAsia="zh-CN"/>
+        </w:rPr>
+      </w:pPr>
+      <w:r>
+        <w:rPr>
+          <w:rFonts w:ascii="Arial" w:eastAsia="宋体" w:hAnsi="Arial" w:cs="Arial" w:hint="eastAsia"/>
+          <w:bdr w:val="none" w:sz="0" w:space="0" w:color="auto"/>
+          <w:lang w:eastAsia="zh-CN"/>
+        </w:rPr>
+        <w:t>数据信使配送引擎服务：</w:t>
+      </w:r>
+    </w:p>
+    <w:p>
+      <w:pPr>
+        <w:rPr>
+          <w:rFonts w:ascii="Arial" w:eastAsia="宋体" w:hAnsi="Arial" w:cs="Arial" w:hint="eastAsia"/>
+          <w:bdr w:val="none" w:sz="0" w:space="0" w:color="auto"/>
+          <w:lang w:eastAsia="zh-CN"/>
+        </w:rPr>
+      </w:pPr>
+      <w:r>
+        <w:rPr>
+          <w:rFonts w:ascii="Arial" w:eastAsia="宋体" w:hAnsi="Arial" w:cs="Arial" w:hint="eastAsia"/>
+          <w:bdr w:val="none" w:sz="0" w:space="0" w:color="auto"/>
+          <w:lang w:eastAsia="zh-CN"/>
+        </w:rPr>
+        <w:t>1</w:t>
+      </w:r>
+      <w:r>
+        <w:rPr>
+          <w:rFonts w:ascii="Arial" w:eastAsia="宋体" w:hAnsi="Arial" w:cs="Arial" w:hint="eastAsia"/>
+          <w:bdr w:val="none" w:sz="0" w:space="0" w:color="auto"/>
+          <w:lang w:eastAsia="zh-CN"/>
+        </w:rPr>
+        <w:t>．</w:t>
+      </w:r>
+      <w:bookmarkStart w:id="0" w:name="_GoBack"/>
+      <w:bookmarkEnd w:id="0"/>
     </w:p>
     <w:p>
       <w:pPr>
@@ -2049,11 +2770,195 @@
       </w:pPr>
     </w:lvl>
   </w:abstractNum>
+  <w:abstractNum w:abstractNumId="2">
+    <w:nsid w:val="757A12F2"/>
+    <w:multiLevelType w:val="hybridMultilevel"/>
+    <w:tmpl w:val="3B5214BE"/>
+    <w:lvl w:ilvl="0" w:tplc="65DC177C">
+      <w:start w:val="1"/>
+      <w:numFmt w:val="decimal"/>
+      <w:lvlText w:val="%1．"/>
+      <w:lvlJc w:val="left"/>
+      <w:pPr>
+        <w:ind w:left="720" w:hanging="720"/>
+      </w:pPr>
+      <w:rPr>
+        <w:rFonts w:hint="default"/>
+      </w:rPr>
+    </w:lvl>
+    <w:lvl w:ilvl="1" w:tplc="04090019" w:tentative="1">
+      <w:start w:val="1"/>
+      <w:numFmt w:val="lowerLetter"/>
+      <w:lvlText w:val="%2)"/>
+      <w:lvlJc w:val="left"/>
+      <w:pPr>
+        <w:ind w:left="840" w:hanging="420"/>
+      </w:pPr>
+    </w:lvl>
+    <w:lvl w:ilvl="2" w:tplc="0409001B" w:tentative="1">
+      <w:start w:val="1"/>
+      <w:numFmt w:val="lowerRoman"/>
+      <w:lvlText w:val="%3."/>
+      <w:lvlJc w:val="right"/>
+      <w:pPr>
+        <w:ind w:left="1260" w:hanging="420"/>
+      </w:pPr>
+    </w:lvl>
+    <w:lvl w:ilvl="3" w:tplc="0409000F" w:tentative="1">
+      <w:start w:val="1"/>
+      <w:numFmt w:val="decimal"/>
+      <w:lvlText w:val="%4."/>
+      <w:lvlJc w:val="left"/>
+      <w:pPr>
+        <w:ind w:left="1680" w:hanging="420"/>
+      </w:pPr>
+    </w:lvl>
+    <w:lvl w:ilvl="4" w:tplc="04090019" w:tentative="1">
+      <w:start w:val="1"/>
+      <w:numFmt w:val="lowerLetter"/>
+      <w:lvlText w:val="%5)"/>
+      <w:lvlJc w:val="left"/>
+      <w:pPr>
+        <w:ind w:left="2100" w:hanging="420"/>
+      </w:pPr>
+    </w:lvl>
+    <w:lvl w:ilvl="5" w:tplc="0409001B" w:tentative="1">
+      <w:start w:val="1"/>
+      <w:numFmt w:val="lowerRoman"/>
+      <w:lvlText w:val="%6."/>
+      <w:lvlJc w:val="right"/>
+      <w:pPr>
+        <w:ind w:left="2520" w:hanging="420"/>
+      </w:pPr>
+    </w:lvl>
+    <w:lvl w:ilvl="6" w:tplc="0409000F" w:tentative="1">
+      <w:start w:val="1"/>
+      <w:numFmt w:val="decimal"/>
+      <w:lvlText w:val="%7."/>
+      <w:lvlJc w:val="left"/>
+      <w:pPr>
+        <w:ind w:left="2940" w:hanging="420"/>
+      </w:pPr>
+    </w:lvl>
+    <w:lvl w:ilvl="7" w:tplc="04090019" w:tentative="1">
+      <w:start w:val="1"/>
+      <w:numFmt w:val="lowerLetter"/>
+      <w:lvlText w:val="%8)"/>
+      <w:lvlJc w:val="left"/>
+      <w:pPr>
+        <w:ind w:left="3360" w:hanging="420"/>
+      </w:pPr>
+    </w:lvl>
+    <w:lvl w:ilvl="8" w:tplc="0409001B" w:tentative="1">
+      <w:start w:val="1"/>
+      <w:numFmt w:val="lowerRoman"/>
+      <w:lvlText w:val="%9."/>
+      <w:lvlJc w:val="right"/>
+      <w:pPr>
+        <w:ind w:left="3780" w:hanging="420"/>
+      </w:pPr>
+    </w:lvl>
+  </w:abstractNum>
+  <w:abstractNum w:abstractNumId="3">
+    <w:nsid w:val="76F67F08"/>
+    <w:multiLevelType w:val="hybridMultilevel"/>
+    <w:tmpl w:val="A894C516"/>
+    <w:lvl w:ilvl="0" w:tplc="2B0E4384">
+      <w:start w:val="1"/>
+      <w:numFmt w:val="decimal"/>
+      <w:lvlText w:val="%1．"/>
+      <w:lvlJc w:val="left"/>
+      <w:pPr>
+        <w:ind w:left="720" w:hanging="720"/>
+      </w:pPr>
+      <w:rPr>
+        <w:rFonts w:hint="default"/>
+      </w:rPr>
+    </w:lvl>
+    <w:lvl w:ilvl="1" w:tplc="04090019" w:tentative="1">
+      <w:start w:val="1"/>
+      <w:numFmt w:val="lowerLetter"/>
+      <w:lvlText w:val="%2)"/>
+      <w:lvlJc w:val="left"/>
+      <w:pPr>
+        <w:ind w:left="840" w:hanging="420"/>
+      </w:pPr>
+    </w:lvl>
+    <w:lvl w:ilvl="2" w:tplc="0409001B" w:tentative="1">
+      <w:start w:val="1"/>
+      <w:numFmt w:val="lowerRoman"/>
+      <w:lvlText w:val="%3."/>
+      <w:lvlJc w:val="right"/>
+      <w:pPr>
+        <w:ind w:left="1260" w:hanging="420"/>
+      </w:pPr>
+    </w:lvl>
+    <w:lvl w:ilvl="3" w:tplc="0409000F" w:tentative="1">
+      <w:start w:val="1"/>
+      <w:numFmt w:val="decimal"/>
+      <w:lvlText w:val="%4."/>
+      <w:lvlJc w:val="left"/>
+      <w:pPr>
+        <w:ind w:left="1680" w:hanging="420"/>
+      </w:pPr>
+    </w:lvl>
+    <w:lvl w:ilvl="4" w:tplc="04090019" w:tentative="1">
+      <w:start w:val="1"/>
+      <w:numFmt w:val="lowerLetter"/>
+      <w:lvlText w:val="%5)"/>
+      <w:lvlJc w:val="left"/>
+      <w:pPr>
+        <w:ind w:left="2100" w:hanging="420"/>
+      </w:pPr>
+    </w:lvl>
+    <w:lvl w:ilvl="5" w:tplc="0409001B" w:tentative="1">
+      <w:start w:val="1"/>
+      <w:numFmt w:val="lowerRoman"/>
+      <w:lvlText w:val="%6."/>
+      <w:lvlJc w:val="right"/>
+      <w:pPr>
+        <w:ind w:left="2520" w:hanging="420"/>
+      </w:pPr>
+    </w:lvl>
+    <w:lvl w:ilvl="6" w:tplc="0409000F" w:tentative="1">
+      <w:start w:val="1"/>
+      <w:numFmt w:val="decimal"/>
+      <w:lvlText w:val="%7."/>
+      <w:lvlJc w:val="left"/>
+      <w:pPr>
+        <w:ind w:left="2940" w:hanging="420"/>
+      </w:pPr>
+    </w:lvl>
+    <w:lvl w:ilvl="7" w:tplc="04090019" w:tentative="1">
+      <w:start w:val="1"/>
+      <w:numFmt w:val="lowerLetter"/>
+      <w:lvlText w:val="%8)"/>
+      <w:lvlJc w:val="left"/>
+      <w:pPr>
+        <w:ind w:left="3360" w:hanging="420"/>
+      </w:pPr>
+    </w:lvl>
+    <w:lvl w:ilvl="8" w:tplc="0409001B" w:tentative="1">
+      <w:start w:val="1"/>
+      <w:numFmt w:val="lowerRoman"/>
+      <w:lvlText w:val="%9."/>
+      <w:lvlJc w:val="right"/>
+      <w:pPr>
+        <w:ind w:left="3780" w:hanging="420"/>
+      </w:pPr>
+    </w:lvl>
+  </w:abstractNum>
   <w:num w:numId="1">
     <w:abstractNumId w:val="1"/>
   </w:num>
   <w:num w:numId="2">
     <w:abstractNumId w:val="0"/>
+  </w:num>
+  <w:num w:numId="3">
+    <w:abstractNumId w:val="2"/>
+  </w:num>
+  <w:num w:numId="4">
+    <w:abstractNumId w:val="3"/>
   </w:num>
 </w:numbering>
 </file>
@@ -2268,14 +3173,8 @@
     <w:unhideWhenUsed/>
     <w:rsid w:val="00BC2DBD"/>
     <w:pPr>
-      <w:widowControl w:val="0"/>
       <w:pBdr>
-        <w:top w:val="none" w:sz="0" w:space="0" w:color="auto"/>
-        <w:left w:val="none" w:sz="0" w:space="0" w:color="auto"/>
         <w:bottom w:val="single" w:sz="6" w:space="1" w:color="auto"/>
-        <w:right w:val="none" w:sz="0" w:space="0" w:color="auto"/>
-        <w:between w:val="none" w:sz="0" w:space="0" w:color="auto"/>
-        <w:bar w:val="none" w:sz="0" w:color="auto"/>
       </w:pBdr>
       <w:tabs>
         <w:tab w:val="center" w:pos="4153"/>
@@ -2285,12 +3184,8 @@
       <w:jc w:val="center"/>
     </w:pPr>
     <w:rPr>
-      <w:rFonts w:asciiTheme="minorHAnsi" w:eastAsiaTheme="minorEastAsia" w:hAnsiTheme="minorHAnsi" w:cstheme="minorBidi"/>
-      <w:kern w:val="2"/>
       <w:sz w:val="18"/>
       <w:szCs w:val="18"/>
-      <w:bdr w:val="none" w:sz="0" w:space="0" w:color="auto"/>
-      <w:lang w:eastAsia="zh-CN"/>
     </w:rPr>
   </w:style>
   <w:style w:type="character" w:customStyle="1" w:styleId="Char">
@@ -2312,15 +3207,6 @@
     <w:unhideWhenUsed/>
     <w:rsid w:val="00BC2DBD"/>
     <w:pPr>
-      <w:widowControl w:val="0"/>
-      <w:pBdr>
-        <w:top w:val="none" w:sz="0" w:space="0" w:color="auto"/>
-        <w:left w:val="none" w:sz="0" w:space="0" w:color="auto"/>
-        <w:bottom w:val="none" w:sz="0" w:space="0" w:color="auto"/>
-        <w:right w:val="none" w:sz="0" w:space="0" w:color="auto"/>
-        <w:between w:val="none" w:sz="0" w:space="0" w:color="auto"/>
-        <w:bar w:val="none" w:sz="0" w:color="auto"/>
-      </w:pBdr>
       <w:tabs>
         <w:tab w:val="center" w:pos="4153"/>
         <w:tab w:val="right" w:pos="8306"/>
@@ -2328,12 +3214,8 @@
       <w:snapToGrid w:val="0"/>
     </w:pPr>
     <w:rPr>
-      <w:rFonts w:asciiTheme="minorHAnsi" w:eastAsiaTheme="minorEastAsia" w:hAnsiTheme="minorHAnsi" w:cstheme="minorBidi"/>
-      <w:kern w:val="2"/>
       <w:sz w:val="18"/>
       <w:szCs w:val="18"/>
-      <w:bdr w:val="none" w:sz="0" w:space="0" w:color="auto"/>
-      <w:lang w:eastAsia="zh-CN"/>
     </w:rPr>
   </w:style>
   <w:style w:type="character" w:customStyle="1" w:styleId="Char0">
@@ -2603,14 +3485,8 @@
     <w:unhideWhenUsed/>
     <w:rsid w:val="00BC2DBD"/>
     <w:pPr>
-      <w:widowControl w:val="0"/>
       <w:pBdr>
-        <w:top w:val="none" w:sz="0" w:space="0" w:color="auto"/>
-        <w:left w:val="none" w:sz="0" w:space="0" w:color="auto"/>
         <w:bottom w:val="single" w:sz="6" w:space="1" w:color="auto"/>
-        <w:right w:val="none" w:sz="0" w:space="0" w:color="auto"/>
-        <w:between w:val="none" w:sz="0" w:space="0" w:color="auto"/>
-        <w:bar w:val="none" w:sz="0" w:color="auto"/>
       </w:pBdr>
       <w:tabs>
         <w:tab w:val="center" w:pos="4153"/>
@@ -2620,12 +3496,8 @@
       <w:jc w:val="center"/>
     </w:pPr>
     <w:rPr>
-      <w:rFonts w:asciiTheme="minorHAnsi" w:eastAsiaTheme="minorEastAsia" w:hAnsiTheme="minorHAnsi" w:cstheme="minorBidi"/>
-      <w:kern w:val="2"/>
       <w:sz w:val="18"/>
       <w:szCs w:val="18"/>
-      <w:bdr w:val="none" w:sz="0" w:space="0" w:color="auto"/>
-      <w:lang w:eastAsia="zh-CN"/>
     </w:rPr>
   </w:style>
   <w:style w:type="character" w:customStyle="1" w:styleId="Char">
@@ -2647,15 +3519,6 @@
     <w:unhideWhenUsed/>
     <w:rsid w:val="00BC2DBD"/>
     <w:pPr>
-      <w:widowControl w:val="0"/>
-      <w:pBdr>
-        <w:top w:val="none" w:sz="0" w:space="0" w:color="auto"/>
-        <w:left w:val="none" w:sz="0" w:space="0" w:color="auto"/>
-        <w:bottom w:val="none" w:sz="0" w:space="0" w:color="auto"/>
-        <w:right w:val="none" w:sz="0" w:space="0" w:color="auto"/>
-        <w:between w:val="none" w:sz="0" w:space="0" w:color="auto"/>
-        <w:bar w:val="none" w:sz="0" w:color="auto"/>
-      </w:pBdr>
       <w:tabs>
         <w:tab w:val="center" w:pos="4153"/>
         <w:tab w:val="right" w:pos="8306"/>
@@ -2663,12 +3526,8 @@
       <w:snapToGrid w:val="0"/>
     </w:pPr>
     <w:rPr>
-      <w:rFonts w:asciiTheme="minorHAnsi" w:eastAsiaTheme="minorEastAsia" w:hAnsiTheme="minorHAnsi" w:cstheme="minorBidi"/>
-      <w:kern w:val="2"/>
       <w:sz w:val="18"/>
       <w:szCs w:val="18"/>
-      <w:bdr w:val="none" w:sz="0" w:space="0" w:color="auto"/>
-      <w:lang w:eastAsia="zh-CN"/>
     </w:rPr>
   </w:style>
   <w:style w:type="character" w:customStyle="1" w:styleId="Char0">

</xml_diff>